<commit_message>
Login , Register for user (60%)
Complete 60% (still not test) login, register for user
</commit_message>
<xml_diff>
--- a/docs/5-ThietKeDuLieu.docx
+++ b/docs/5-ThietKeDuLieu.docx
@@ -342,7 +342,7 @@
     </w:p>
     <w:tbl>
       <w:tblPr>
-        <w:tblW w:w="0" w:type="auto"/>
+        <w:tblW w:w="9504" w:type="dxa"/>
         <w:tblBorders>
           <w:top w:val="single" w:sz="6" w:space="0" w:color="auto"/>
           <w:left w:val="single" w:sz="6" w:space="0" w:color="auto"/>
@@ -357,8 +357,8 @@
       <w:tblGrid>
         <w:gridCol w:w="2093"/>
         <w:gridCol w:w="1363"/>
-        <w:gridCol w:w="3744"/>
-        <w:gridCol w:w="2304"/>
+        <w:gridCol w:w="3582"/>
+        <w:gridCol w:w="2466"/>
       </w:tblGrid>
       <w:tr>
         <w:tc>
@@ -425,7 +425,7 @@
         </w:tc>
         <w:tc>
           <w:tcPr>
-            <w:tcW w:w="3744" w:type="dxa"/>
+            <w:tcW w:w="3582" w:type="dxa"/>
             <w:tcBorders>
               <w:top w:val="single" w:sz="6" w:space="0" w:color="auto"/>
               <w:left w:val="single" w:sz="6" w:space="0" w:color="auto"/>
@@ -456,7 +456,7 @@
         </w:tc>
         <w:tc>
           <w:tcPr>
-            <w:tcW w:w="2304" w:type="dxa"/>
+            <w:tcW w:w="2466" w:type="dxa"/>
             <w:tcBorders>
               <w:top w:val="single" w:sz="6" w:space="0" w:color="auto"/>
               <w:left w:val="single" w:sz="6" w:space="0" w:color="auto"/>
@@ -547,7 +547,7 @@
         </w:tc>
         <w:tc>
           <w:tcPr>
-            <w:tcW w:w="3744" w:type="dxa"/>
+            <w:tcW w:w="3582" w:type="dxa"/>
             <w:tcBorders>
               <w:top w:val="single" w:sz="6" w:space="0" w:color="auto"/>
               <w:left w:val="single" w:sz="6" w:space="0" w:color="auto"/>
@@ -576,7 +576,7 @@
         </w:tc>
         <w:tc>
           <w:tcPr>
-            <w:tcW w:w="2304" w:type="dxa"/>
+            <w:tcW w:w="2466" w:type="dxa"/>
             <w:tcBorders>
               <w:top w:val="single" w:sz="6" w:space="0" w:color="auto"/>
               <w:left w:val="single" w:sz="6" w:space="0" w:color="auto"/>
@@ -600,6 +600,24 @@
                 <w:lang w:val="en-US"/>
               </w:rPr>
               <w:t>Mai Thiện Tâm</w:t>
+            </w:r>
+          </w:p>
+          <w:p>
+            <w:pPr>
+              <w:keepLines/>
+              <w:spacing w:after="120"/>
+              <w:jc w:val="center"/>
+              <w:rPr>
+                <w:rFonts w:eastAsia="SimSun"/>
+                <w:lang w:val="en-US"/>
+              </w:rPr>
+            </w:pPr>
+            <w:r>
+              <w:rPr>
+                <w:rFonts w:eastAsia="SimSun"/>
+                <w:lang w:val="en-US"/>
+              </w:rPr>
+              <w:t>Nguyễn Đức Minh Trí</w:t>
             </w:r>
           </w:p>
         </w:tc>
@@ -651,7 +669,7 @@
         </w:tc>
         <w:tc>
           <w:tcPr>
-            <w:tcW w:w="3744" w:type="dxa"/>
+            <w:tcW w:w="3582" w:type="dxa"/>
             <w:tcBorders>
               <w:top w:val="single" w:sz="6" w:space="0" w:color="auto"/>
               <w:left w:val="single" w:sz="6" w:space="0" w:color="auto"/>
@@ -673,7 +691,7 @@
         </w:tc>
         <w:tc>
           <w:tcPr>
-            <w:tcW w:w="2304" w:type="dxa"/>
+            <w:tcW w:w="2466" w:type="dxa"/>
             <w:tcBorders>
               <w:top w:val="single" w:sz="6" w:space="0" w:color="auto"/>
               <w:left w:val="single" w:sz="6" w:space="0" w:color="auto"/>
@@ -741,7 +759,7 @@
         </w:tc>
         <w:tc>
           <w:tcPr>
-            <w:tcW w:w="3744" w:type="dxa"/>
+            <w:tcW w:w="3582" w:type="dxa"/>
             <w:tcBorders>
               <w:top w:val="single" w:sz="6" w:space="0" w:color="auto"/>
               <w:left w:val="single" w:sz="6" w:space="0" w:color="auto"/>
@@ -763,7 +781,7 @@
         </w:tc>
         <w:tc>
           <w:tcPr>
-            <w:tcW w:w="2304" w:type="dxa"/>
+            <w:tcW w:w="2466" w:type="dxa"/>
             <w:tcBorders>
               <w:top w:val="single" w:sz="6" w:space="0" w:color="auto"/>
               <w:left w:val="single" w:sz="6" w:space="0" w:color="auto"/>
@@ -831,7 +849,7 @@
         </w:tc>
         <w:tc>
           <w:tcPr>
-            <w:tcW w:w="3744" w:type="dxa"/>
+            <w:tcW w:w="3582" w:type="dxa"/>
             <w:tcBorders>
               <w:top w:val="single" w:sz="6" w:space="0" w:color="auto"/>
               <w:left w:val="single" w:sz="6" w:space="0" w:color="auto"/>
@@ -853,7 +871,7 @@
         </w:tc>
         <w:tc>
           <w:tcPr>
-            <w:tcW w:w="2304" w:type="dxa"/>
+            <w:tcW w:w="2466" w:type="dxa"/>
             <w:tcBorders>
               <w:top w:val="single" w:sz="6" w:space="0" w:color="auto"/>
               <w:left w:val="single" w:sz="6" w:space="0" w:color="auto"/>
@@ -3635,14 +3653,7 @@
                 <w:iCs/>
                 <w:lang w:val="en-US"/>
               </w:rPr>
-              <w:t>SLGhe</w:t>
-            </w:r>
-            <w:r>
-              <w:rPr>
-                <w:iCs/>
-                <w:lang w:val="en-US"/>
-              </w:rPr>
-              <w:t>DatThuong</w:t>
+              <w:t>SLGheDatThuong</w:t>
             </w:r>
           </w:p>
         </w:tc>
@@ -3766,14 +3777,7 @@
                 <w:iCs/>
                 <w:lang w:val="en-US"/>
               </w:rPr>
-              <w:t>SLGhe</w:t>
-            </w:r>
-            <w:r>
-              <w:rPr>
-                <w:iCs/>
-                <w:lang w:val="en-US"/>
-              </w:rPr>
-              <w:t>DatVip</w:t>
+              <w:t>SLGheDatVip</w:t>
             </w:r>
           </w:p>
         </w:tc>
@@ -3885,13 +3889,7 @@
         <w:rPr>
           <w:lang w:val="en-US"/>
         </w:rPr>
-        <w:t xml:space="preserve">Bảng </w:t>
-      </w:r>
-      <w:r>
-        <w:rPr>
-          <w:lang w:val="en-US"/>
-        </w:rPr>
-        <w:t>Phiếu đặt chỗ</w:t>
+        <w:t>Bảng Phiếu đặt chỗ</w:t>
       </w:r>
     </w:p>
     <w:tbl>
@@ -4617,13 +4615,7 @@
         <w:rPr>
           <w:lang w:val="en-US"/>
         </w:rPr>
-        <w:t xml:space="preserve">Bảng </w:t>
-      </w:r>
-      <w:r>
-        <w:rPr>
-          <w:lang w:val="en-US"/>
-        </w:rPr>
-        <w:t>Phiếu đặt chỗ - Khách hàng</w:t>
+        <w:t>Bảng Phiếu đặt chỗ - Khách hàng</w:t>
       </w:r>
     </w:p>
     <w:tbl>
@@ -4784,14 +4776,7 @@
                 <w:iCs/>
                 <w:lang w:val="en-US"/>
               </w:rPr>
-              <w:t>ID</w:t>
-            </w:r>
-            <w:r>
-              <w:rPr>
-                <w:iCs/>
-                <w:lang w:val="en-US"/>
-              </w:rPr>
-              <w:t>Ve</w:t>
+              <w:t>IDVe</w:t>
             </w:r>
           </w:p>
         </w:tc>
@@ -4860,14 +4845,7 @@
                 <w:iCs/>
                 <w:lang w:val="en-US"/>
               </w:rPr>
-              <w:t xml:space="preserve">Mã </w:t>
-            </w:r>
-            <w:r>
-              <w:rPr>
-                <w:iCs/>
-                <w:lang w:val="en-US"/>
-              </w:rPr>
-              <w:t>phiếu đặt chỗ/vé</w:t>
+              <w:t>Mã phiếu đặt chỗ/vé</w:t>
             </w:r>
           </w:p>
         </w:tc>
@@ -4915,14 +4893,7 @@
                 <w:iCs/>
                 <w:lang w:val="en-US"/>
               </w:rPr>
-              <w:t>ID</w:t>
-            </w:r>
-            <w:r>
-              <w:rPr>
-                <w:iCs/>
-                <w:lang w:val="en-US"/>
-              </w:rPr>
-              <w:t>KhachHang</w:t>
+              <w:t>IDKhachHang</w:t>
             </w:r>
           </w:p>
         </w:tc>
@@ -5309,14 +5280,7 @@
                 <w:iCs/>
                 <w:lang w:val="en-US"/>
               </w:rPr>
-              <w:t>Ten</w:t>
-            </w:r>
-            <w:r>
-              <w:rPr>
-                <w:iCs/>
-                <w:lang w:val="en-US"/>
-              </w:rPr>
-              <w:t>KhachHang</w:t>
+              <w:t>TenKhachHang</w:t>
             </w:r>
           </w:p>
         </w:tc>
@@ -5754,13 +5718,7 @@
         <w:rPr>
           <w:lang w:val="en-US"/>
         </w:rPr>
-        <w:t xml:space="preserve">Bảng </w:t>
-      </w:r>
-      <w:r>
-        <w:rPr>
-          <w:lang w:val="en-US"/>
-        </w:rPr>
-        <w:t>Người dùng</w:t>
+        <w:t>Bảng Người dùng</w:t>
       </w:r>
     </w:p>
     <w:tbl>
@@ -5921,14 +5879,7 @@
                 <w:iCs/>
                 <w:lang w:val="en-US"/>
               </w:rPr>
-              <w:t>ID</w:t>
-            </w:r>
-            <w:r>
-              <w:rPr>
-                <w:iCs/>
-                <w:lang w:val="en-US"/>
-              </w:rPr>
-              <w:t>User</w:t>
+              <w:t>IDUser</w:t>
             </w:r>
           </w:p>
         </w:tc>
@@ -5997,14 +5948,7 @@
                 <w:iCs/>
                 <w:lang w:val="en-US"/>
               </w:rPr>
-              <w:t xml:space="preserve">Mã </w:t>
-            </w:r>
-            <w:r>
-              <w:rPr>
-                <w:iCs/>
-                <w:lang w:val="en-US"/>
-              </w:rPr>
-              <w:t>người dùng</w:t>
+              <w:t>Mã người dùng</w:t>
             </w:r>
           </w:p>
         </w:tc>
@@ -6504,13 +6448,7 @@
         <w:rPr>
           <w:lang w:val="en-US"/>
         </w:rPr>
-        <w:t xml:space="preserve">Bảng </w:t>
-      </w:r>
-      <w:r>
-        <w:rPr>
-          <w:lang w:val="en-US"/>
-        </w:rPr>
-        <w:t>cấu hình</w:t>
+        <w:t>Bảng cấu hình</w:t>
       </w:r>
     </w:p>
     <w:tbl>
@@ -6740,14 +6678,7 @@
                 <w:iCs/>
                 <w:lang w:val="en-US"/>
               </w:rPr>
-              <w:t xml:space="preserve">Mã </w:t>
-            </w:r>
-            <w:r>
-              <w:rPr>
-                <w:iCs/>
-                <w:lang w:val="en-US"/>
-              </w:rPr>
-              <w:t>cấu hình</w:t>
+              <w:t>Mã cấu hình</w:t>
             </w:r>
           </w:p>
         </w:tc>
@@ -6864,14 +6795,7 @@
                 <w:iCs/>
                 <w:lang w:val="en-US"/>
               </w:rPr>
-              <w:t xml:space="preserve">Tên </w:t>
-            </w:r>
-            <w:r>
-              <w:rPr>
-                <w:iCs/>
-                <w:lang w:val="en-US"/>
-              </w:rPr>
-              <w:t>cấu hình</w:t>
+              <w:t>Tên cấu hình</w:t>
             </w:r>
           </w:p>
         </w:tc>
@@ -7705,7 +7629,7 @@
         </mc:Choice>
         <mc:Fallback>
           <w:pict>
-            <v:shape w14:anchorId="4EFCC917" id="Freeform 1" o:spid="_x0000_s1026" style="position:absolute;margin-left:0;margin-top:0;width:93.15pt;height:813.3pt;flip:x;z-index:251659264;visibility:visible;mso-wrap-style:square;mso-width-percent:0;mso-height-percent:0;mso-wrap-distance-left:9pt;mso-wrap-distance-top:0;mso-wrap-distance-right:9pt;mso-wrap-distance-bottom:0;mso-position-horizontal:absolute;mso-position-horizontal-relative:page;mso-position-vertical:absolute;mso-position-vertical-relative:page;mso-width-percent:0;mso-height-percent:0;mso-width-relative:page;mso-height-relative:page;v-text-anchor:top" coordsize="502,3168" o:gfxdata="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" path="m502,c93,,93,,93,,146,383,323,1900,,3168v502,,502,,502,l502,xe" fillcolor="#8db3e2" stroked="f" strokecolor="#212120">
+            <v:shape w14:anchorId="6920243E" id="Freeform 1" o:spid="_x0000_s1026" style="position:absolute;margin-left:0;margin-top:0;width:93.15pt;height:813.3pt;flip:x;z-index:251659264;visibility:visible;mso-wrap-style:square;mso-width-percent:0;mso-height-percent:0;mso-wrap-distance-left:9pt;mso-wrap-distance-top:0;mso-wrap-distance-right:9pt;mso-wrap-distance-bottom:0;mso-position-horizontal:absolute;mso-position-horizontal-relative:page;mso-position-vertical:absolute;mso-position-vertical-relative:page;mso-width-percent:0;mso-height-percent:0;mso-width-relative:page;mso-height-relative:page;v-text-anchor:top" coordsize="502,3168" o:gfxdata="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" path="m502,c93,,93,,93,,146,383,323,1900,,3168v502,,502,,502,l502,xe" fillcolor="#8db3e2" stroked="f" strokecolor="#212120">
               <v:fill color2="#1f497d" rotate="t" focus="100%" type="gradient"/>
               <v:shadow color="#8c8682"/>
               <v:path arrowok="t" o:connecttype="custom" o:connectlocs="1183005,0;219162,0;0,10328744;1183005,10328744;1183005,0" o:connectangles="0,0,0,0,0"/>

</xml_diff>

<commit_message>
Setup requirement for timefly and the number of rank tickets
Complete requirement for timefly and rank ticket , change relation 1-1 to 1-n in FS - Flight in docs and code
</commit_message>
<xml_diff>
--- a/docs/5-ThietKeDuLieu.docx
+++ b/docs/5-ThietKeDuLieu.docx
@@ -1169,10 +1169,10 @@
           <w:noProof/>
         </w:rPr>
         <w:drawing>
-          <wp:inline distT="0" distB="0" distL="0" distR="0" wp14:anchorId="40A01343" wp14:editId="4AEAC9EF">
-            <wp:extent cx="5727700" cy="3260725"/>
-            <wp:effectExtent l="0" t="0" r="6350" b="0"/>
-            <wp:docPr id="2" name="Picture 2"/>
+          <wp:inline distT="0" distB="0" distL="0" distR="0" wp14:anchorId="1D9CAA61" wp14:editId="5420B8C5">
+            <wp:extent cx="5724525" cy="3257550"/>
+            <wp:effectExtent l="0" t="0" r="9525" b="0"/>
+            <wp:docPr id="7" name="Picture 7"/>
             <wp:cNvGraphicFramePr>
               <a:graphicFrameLocks xmlns:a="http://schemas.openxmlformats.org/drawingml/2006/main" noChangeAspect="1"/>
             </wp:cNvGraphicFramePr>
@@ -1201,7 +1201,7 @@
                   <pic:spPr bwMode="auto">
                     <a:xfrm>
                       <a:off x="0" y="0"/>
-                      <a:ext cx="5727700" cy="3260725"/>
+                      <a:ext cx="5724525" cy="3257550"/>
                     </a:xfrm>
                     <a:prstGeom prst="rect">
                       <a:avLst/>
@@ -3175,7 +3175,7 @@
                 <w:iCs/>
                 <w:lang w:val="en-US"/>
               </w:rPr>
-              <w:t>IDChuyenBay</w:t>
+              <w:t>ID</w:t>
             </w:r>
           </w:p>
         </w:tc>
@@ -3223,13 +3223,6 @@
               </w:rPr>
               <w:t>Khóa chính</w:t>
             </w:r>
-            <w:r>
-              <w:rPr>
-                <w:iCs/>
-                <w:lang w:val="en-US"/>
-              </w:rPr>
-              <w:t>, khóa ngoại</w:t>
-            </w:r>
           </w:p>
         </w:tc>
         <w:tc>
@@ -3251,7 +3244,21 @@
                 <w:iCs/>
                 <w:lang w:val="en-US"/>
               </w:rPr>
-              <w:t>Mã chuyến bay</w:t>
+              <w:t>Mã</w:t>
+            </w:r>
+            <w:r>
+              <w:rPr>
+                <w:iCs/>
+                <w:lang w:val="en-US"/>
+              </w:rPr>
+              <w:t xml:space="preserve"> lịch</w:t>
+            </w:r>
+            <w:r>
+              <w:rPr>
+                <w:iCs/>
+                <w:lang w:val="en-US"/>
+              </w:rPr>
+              <w:t xml:space="preserve"> chuyến bay</w:t>
             </w:r>
           </w:p>
         </w:tc>
@@ -3872,6 +3879,123 @@
                 <w:lang w:val="en-US"/>
               </w:rPr>
               <w:t>lớn hơn hoặc bằng 0</w:t>
+            </w:r>
+          </w:p>
+        </w:tc>
+      </w:tr>
+      <w:tr>
+        <w:tc>
+          <w:tcPr>
+            <w:tcW w:w="1098" w:type="dxa"/>
+          </w:tcPr>
+          <w:p>
+            <w:pPr>
+              <w:pStyle w:val="BodyText"/>
+              <w:ind w:left="0"/>
+              <w:jc w:val="center"/>
+              <w:rPr>
+                <w:iCs/>
+                <w:lang w:val="en-US"/>
+              </w:rPr>
+            </w:pPr>
+            <w:r>
+              <w:rPr>
+                <w:iCs/>
+                <w:lang w:val="en-US"/>
+              </w:rPr>
+              <w:t>7</w:t>
+            </w:r>
+          </w:p>
+        </w:tc>
+        <w:tc>
+          <w:tcPr>
+            <w:tcW w:w="2598" w:type="dxa"/>
+          </w:tcPr>
+          <w:p>
+            <w:pPr>
+              <w:pStyle w:val="BodyText"/>
+              <w:ind w:left="0"/>
+              <w:jc w:val="center"/>
+              <w:rPr>
+                <w:iCs/>
+                <w:lang w:val="en-US"/>
+              </w:rPr>
+            </w:pPr>
+            <w:r>
+              <w:rPr>
+                <w:iCs/>
+                <w:lang w:val="en-US"/>
+              </w:rPr>
+              <w:t>IDCB</w:t>
+            </w:r>
+          </w:p>
+        </w:tc>
+        <w:tc>
+          <w:tcPr>
+            <w:tcW w:w="1452" w:type="dxa"/>
+          </w:tcPr>
+          <w:p>
+            <w:pPr>
+              <w:pStyle w:val="BodyText"/>
+              <w:ind w:left="0"/>
+              <w:jc w:val="center"/>
+              <w:rPr>
+                <w:iCs/>
+                <w:lang w:val="en-US"/>
+              </w:rPr>
+            </w:pPr>
+            <w:r>
+              <w:rPr>
+                <w:iCs/>
+                <w:lang w:val="en-US"/>
+              </w:rPr>
+              <w:t>Binary</w:t>
+            </w:r>
+          </w:p>
+        </w:tc>
+        <w:tc>
+          <w:tcPr>
+            <w:tcW w:w="1440" w:type="dxa"/>
+          </w:tcPr>
+          <w:p>
+            <w:pPr>
+              <w:pStyle w:val="BodyText"/>
+              <w:ind w:left="0"/>
+              <w:jc w:val="center"/>
+              <w:rPr>
+                <w:iCs/>
+                <w:lang w:val="en-US"/>
+              </w:rPr>
+            </w:pPr>
+            <w:r>
+              <w:rPr>
+                <w:iCs/>
+                <w:lang w:val="en-US"/>
+              </w:rPr>
+              <w:t>Khóa ngoại</w:t>
+            </w:r>
+          </w:p>
+        </w:tc>
+        <w:tc>
+          <w:tcPr>
+            <w:tcW w:w="2655" w:type="dxa"/>
+          </w:tcPr>
+          <w:p>
+            <w:pPr>
+              <w:pStyle w:val="BodyText"/>
+              <w:ind w:left="0"/>
+              <w:jc w:val="center"/>
+              <w:rPr>
+                <w:iCs/>
+                <w:lang w:val="en-US"/>
+              </w:rPr>
+            </w:pPr>
+            <w:r>
+              <w:rPr>
+                <w:iCs/>
+                <w:lang w:val="en-US"/>
+              </w:rPr>
+              <w:t>Mã chuyến bay</w:t>
             </w:r>
           </w:p>
         </w:tc>
@@ -4291,7 +4415,14 @@
                 <w:iCs/>
                 <w:lang w:val="en-US"/>
               </w:rPr>
-              <w:t>IDChuyenBay</w:t>
+              <w:t>ID</w:t>
+            </w:r>
+            <w:r>
+              <w:rPr>
+                <w:iCs/>
+                <w:lang w:val="en-US"/>
+              </w:rPr>
+              <w:t>FS</w:t>
             </w:r>
           </w:p>
         </w:tc>
@@ -4360,7 +4491,21 @@
                 <w:iCs/>
                 <w:lang w:val="en-US"/>
               </w:rPr>
-              <w:t>Mã chuyến bay</w:t>
+              <w:t>Mã</w:t>
+            </w:r>
+            <w:r>
+              <w:rPr>
+                <w:iCs/>
+                <w:lang w:val="en-US"/>
+              </w:rPr>
+              <w:t xml:space="preserve"> lịch</w:t>
+            </w:r>
+            <w:r>
+              <w:rPr>
+                <w:iCs/>
+                <w:lang w:val="en-US"/>
+              </w:rPr>
+              <w:t xml:space="preserve"> chuyến bay</w:t>
             </w:r>
           </w:p>
         </w:tc>
@@ -7629,7 +7774,7 @@
         </mc:Choice>
         <mc:Fallback>
           <w:pict>
-            <v:shape w14:anchorId="6920243E" id="Freeform 1" o:spid="_x0000_s1026" style="position:absolute;margin-left:0;margin-top:0;width:93.15pt;height:813.3pt;flip:x;z-index:251659264;visibility:visible;mso-wrap-style:square;mso-width-percent:0;mso-height-percent:0;mso-wrap-distance-left:9pt;mso-wrap-distance-top:0;mso-wrap-distance-right:9pt;mso-wrap-distance-bottom:0;mso-position-horizontal:absolute;mso-position-horizontal-relative:page;mso-position-vertical:absolute;mso-position-vertical-relative:page;mso-width-percent:0;mso-height-percent:0;mso-width-relative:page;mso-height-relative:page;v-text-anchor:top" coordsize="502,3168" o:gfxdata="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" path="m502,c93,,93,,93,,146,383,323,1900,,3168v502,,502,,502,l502,xe" fillcolor="#8db3e2" stroked="f" strokecolor="#212120">
+            <v:shape w14:anchorId="441622A5" id="Freeform 1" o:spid="_x0000_s1026" style="position:absolute;margin-left:0;margin-top:0;width:93.15pt;height:813.3pt;flip:x;z-index:251659264;visibility:visible;mso-wrap-style:square;mso-width-percent:0;mso-height-percent:0;mso-wrap-distance-left:9pt;mso-wrap-distance-top:0;mso-wrap-distance-right:9pt;mso-wrap-distance-bottom:0;mso-position-horizontal:absolute;mso-position-horizontal-relative:page;mso-position-vertical:absolute;mso-position-vertical-relative:page;mso-width-percent:0;mso-height-percent:0;mso-width-relative:page;mso-height-relative:page;v-text-anchor:top" coordsize="502,3168" o:gfxdata="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" path="m502,c93,,93,,93,,146,383,323,1900,,3168v502,,502,,502,l502,xe" fillcolor="#8db3e2" stroked="f" strokecolor="#212120">
               <v:fill color2="#1f497d" rotate="t" focus="100%" type="gradient"/>
               <v:shadow color="#8c8682"/>
               <v:path arrowok="t" o:connecttype="custom" o:connectlocs="1183005,0;219162,0;0,10328744;1183005,10328744;1183005,0" o:connectangles="0,0,0,0,0"/>

</xml_diff>

<commit_message>
Edit database and setup setting 1,3,4,5
Add NameFlight to database for setting 1. Setup the number of the light, the time and the number Interairport
</commit_message>
<xml_diff>
--- a/docs/5-ThietKeDuLieu.docx
+++ b/docs/5-ThietKeDuLieu.docx
@@ -122,7 +122,16 @@
           <w:szCs w:val="30"/>
           <w:lang w:val="en-US"/>
         </w:rPr>
-        <w:t>1.0</w:t>
+        <w:t>2</w:t>
+      </w:r>
+      <w:r>
+        <w:rPr>
+          <w:rFonts w:ascii="Arial" w:hAnsi="Arial"/>
+          <w:sz w:val="34"/>
+          <w:szCs w:val="30"/>
+          <w:lang w:val="en-US"/>
+        </w:rPr>
+        <w:t>.0</w:t>
       </w:r>
     </w:p>
     <w:p>
@@ -643,6 +652,13 @@
                 <w:lang w:val="en-US"/>
               </w:rPr>
             </w:pPr>
+            <w:r>
+              <w:rPr>
+                <w:rFonts w:eastAsia="SimSun"/>
+                <w:lang w:val="en-US"/>
+              </w:rPr>
+              <w:t>17/06/2021</w:t>
+            </w:r>
           </w:p>
         </w:tc>
         <w:tc>
@@ -665,6 +681,13 @@
                 <w:lang w:val="en-US"/>
               </w:rPr>
             </w:pPr>
+            <w:r>
+              <w:rPr>
+                <w:rFonts w:eastAsia="SimSun"/>
+                <w:lang w:val="en-US"/>
+              </w:rPr>
+              <w:t>2.0</w:t>
+            </w:r>
           </w:p>
         </w:tc>
         <w:tc>
@@ -681,12 +704,19 @@
             <w:pPr>
               <w:keepLines/>
               <w:spacing w:after="120"/>
-              <w:jc w:val="both"/>
+              <w:jc w:val="center"/>
               <w:rPr>
                 <w:rFonts w:eastAsia="SimSun"/>
                 <w:lang w:val="en-US"/>
               </w:rPr>
             </w:pPr>
+            <w:r>
+              <w:rPr>
+                <w:rFonts w:eastAsia="SimSun"/>
+                <w:lang w:val="en-US"/>
+              </w:rPr>
+              <w:t>Điều chỉnh database</w:t>
+            </w:r>
           </w:p>
         </w:tc>
         <w:tc>
@@ -703,12 +733,19 @@
             <w:pPr>
               <w:keepLines/>
               <w:spacing w:after="120"/>
-              <w:jc w:val="both"/>
+              <w:jc w:val="center"/>
               <w:rPr>
                 <w:rFonts w:eastAsia="SimSun"/>
                 <w:lang w:val="en-US"/>
               </w:rPr>
             </w:pPr>
+            <w:r>
+              <w:rPr>
+                <w:rFonts w:eastAsia="SimSun"/>
+                <w:lang w:val="en-US"/>
+              </w:rPr>
+              <w:t>Mai Thiện Tâm</w:t>
+            </w:r>
           </w:p>
         </w:tc>
       </w:tr>
@@ -727,7 +764,7 @@
             <w:pPr>
               <w:keepLines/>
               <w:spacing w:after="120"/>
-              <w:jc w:val="both"/>
+              <w:jc w:val="center"/>
               <w:rPr>
                 <w:rFonts w:eastAsia="SimSun"/>
                 <w:lang w:val="en-US"/>
@@ -749,7 +786,7 @@
             <w:pPr>
               <w:keepLines/>
               <w:spacing w:after="120"/>
-              <w:jc w:val="both"/>
+              <w:jc w:val="center"/>
               <w:rPr>
                 <w:rFonts w:eastAsia="SimSun"/>
                 <w:lang w:val="en-US"/>
@@ -771,7 +808,7 @@
             <w:pPr>
               <w:keepLines/>
               <w:spacing w:after="120"/>
-              <w:jc w:val="both"/>
+              <w:jc w:val="center"/>
               <w:rPr>
                 <w:rFonts w:eastAsia="SimSun"/>
                 <w:lang w:val="en-US"/>
@@ -793,7 +830,7 @@
             <w:pPr>
               <w:keepLines/>
               <w:spacing w:after="120"/>
-              <w:jc w:val="both"/>
+              <w:jc w:val="center"/>
               <w:rPr>
                 <w:rFonts w:eastAsia="SimSun"/>
                 <w:lang w:val="en-US"/>
@@ -817,7 +854,7 @@
             <w:pPr>
               <w:keepLines/>
               <w:spacing w:after="120"/>
-              <w:jc w:val="both"/>
+              <w:jc w:val="center"/>
               <w:rPr>
                 <w:rFonts w:eastAsia="SimSun"/>
                 <w:lang w:val="en-US"/>
@@ -839,7 +876,7 @@
             <w:pPr>
               <w:keepLines/>
               <w:spacing w:after="120"/>
-              <w:jc w:val="both"/>
+              <w:jc w:val="center"/>
               <w:rPr>
                 <w:rFonts w:eastAsia="SimSun"/>
                 <w:lang w:val="en-US"/>
@@ -861,7 +898,7 @@
             <w:pPr>
               <w:keepLines/>
               <w:spacing w:after="120"/>
-              <w:jc w:val="both"/>
+              <w:jc w:val="center"/>
               <w:rPr>
                 <w:rFonts w:eastAsia="SimSun"/>
                 <w:lang w:val="en-US"/>
@@ -883,7 +920,7 @@
             <w:pPr>
               <w:keepLines/>
               <w:spacing w:after="120"/>
-              <w:jc w:val="both"/>
+              <w:jc w:val="center"/>
               <w:rPr>
                 <w:rFonts w:eastAsia="SimSun"/>
                 <w:lang w:val="en-US"/>
@@ -1169,10 +1206,10 @@
           <w:noProof/>
         </w:rPr>
         <w:drawing>
-          <wp:inline distT="0" distB="0" distL="0" distR="0" wp14:anchorId="1D9CAA61" wp14:editId="5420B8C5">
-            <wp:extent cx="5724525" cy="3257550"/>
-            <wp:effectExtent l="0" t="0" r="9525" b="0"/>
-            <wp:docPr id="7" name="Picture 7"/>
+          <wp:inline distT="0" distB="0" distL="0" distR="0" wp14:anchorId="78E96FD6" wp14:editId="65135906">
+            <wp:extent cx="5719445" cy="3200400"/>
+            <wp:effectExtent l="0" t="0" r="0" b="0"/>
+            <wp:docPr id="2" name="Picture 2"/>
             <wp:cNvGraphicFramePr>
               <a:graphicFrameLocks xmlns:a="http://schemas.openxmlformats.org/drawingml/2006/main" noChangeAspect="1"/>
             </wp:cNvGraphicFramePr>
@@ -1201,7 +1238,7 @@
                   <pic:spPr bwMode="auto">
                     <a:xfrm>
                       <a:off x="0" y="0"/>
-                      <a:ext cx="5724525" cy="3257550"/>
+                      <a:ext cx="5719445" cy="3200400"/>
                     </a:xfrm>
                     <a:prstGeom prst="rect">
                       <a:avLst/>
@@ -1232,6 +1269,385 @@
       <w:bookmarkEnd w:id="2"/>
       <w:bookmarkEnd w:id="3"/>
     </w:p>
+    <w:p>
+      <w:pPr>
+        <w:pStyle w:val="ListParagraph"/>
+        <w:numPr>
+          <w:ilvl w:val="0"/>
+          <w:numId w:val="36"/>
+        </w:numPr>
+      </w:pPr>
+      <w:r>
+        <w:rPr>
+          <w:lang w:val="en-US"/>
+        </w:rPr>
+        <w:t xml:space="preserve">Bảng </w:t>
+      </w:r>
+      <w:r>
+        <w:rPr>
+          <w:lang w:val="en-US"/>
+        </w:rPr>
+        <w:t>Tên Sân Bay</w:t>
+      </w:r>
+    </w:p>
+    <w:tbl>
+      <w:tblPr>
+        <w:tblStyle w:val="TableGrid"/>
+        <w:tblW w:w="0" w:type="auto"/>
+        <w:tblLook w:val="04A0" w:firstRow="1" w:lastRow="0" w:firstColumn="1" w:lastColumn="0" w:noHBand="0" w:noVBand="1"/>
+      </w:tblPr>
+      <w:tblGrid>
+        <w:gridCol w:w="1098"/>
+        <w:gridCol w:w="2598"/>
+        <w:gridCol w:w="1722"/>
+        <w:gridCol w:w="1440"/>
+        <w:gridCol w:w="2385"/>
+      </w:tblGrid>
+      <w:tr>
+        <w:tc>
+          <w:tcPr>
+            <w:tcW w:w="1098" w:type="dxa"/>
+          </w:tcPr>
+          <w:p>
+            <w:pPr>
+              <w:pStyle w:val="BodyText"/>
+              <w:ind w:left="0"/>
+              <w:jc w:val="center"/>
+              <w:rPr>
+                <w:i/>
+                <w:color w:val="0000FF"/>
+                <w:lang w:val="en-US"/>
+              </w:rPr>
+            </w:pPr>
+            <w:r>
+              <w:t>STT</w:t>
+            </w:r>
+          </w:p>
+        </w:tc>
+        <w:tc>
+          <w:tcPr>
+            <w:tcW w:w="2598" w:type="dxa"/>
+          </w:tcPr>
+          <w:p>
+            <w:pPr>
+              <w:pStyle w:val="BodyText"/>
+              <w:ind w:left="0"/>
+              <w:jc w:val="center"/>
+              <w:rPr>
+                <w:i/>
+                <w:color w:val="0000FF"/>
+                <w:lang w:val="en-US"/>
+              </w:rPr>
+            </w:pPr>
+            <w:r>
+              <w:t>Tên thuộc tính</w:t>
+            </w:r>
+          </w:p>
+        </w:tc>
+        <w:tc>
+          <w:tcPr>
+            <w:tcW w:w="1722" w:type="dxa"/>
+          </w:tcPr>
+          <w:p>
+            <w:pPr>
+              <w:pStyle w:val="BodyText"/>
+              <w:ind w:left="0"/>
+              <w:jc w:val="center"/>
+              <w:rPr>
+                <w:i/>
+                <w:color w:val="0000FF"/>
+                <w:lang w:val="en-US"/>
+              </w:rPr>
+            </w:pPr>
+            <w:r>
+              <w:t>Kiểu</w:t>
+            </w:r>
+          </w:p>
+        </w:tc>
+        <w:tc>
+          <w:tcPr>
+            <w:tcW w:w="1440" w:type="dxa"/>
+          </w:tcPr>
+          <w:p>
+            <w:pPr>
+              <w:pStyle w:val="BodyText"/>
+              <w:ind w:left="0"/>
+              <w:jc w:val="center"/>
+              <w:rPr>
+                <w:i/>
+                <w:color w:val="0000FF"/>
+                <w:lang w:val="en-US"/>
+              </w:rPr>
+            </w:pPr>
+            <w:r>
+              <w:t>Ràng buộc</w:t>
+            </w:r>
+          </w:p>
+        </w:tc>
+        <w:tc>
+          <w:tcPr>
+            <w:tcW w:w="2385" w:type="dxa"/>
+          </w:tcPr>
+          <w:p>
+            <w:pPr>
+              <w:pStyle w:val="BodyText"/>
+              <w:ind w:left="0"/>
+              <w:jc w:val="center"/>
+              <w:rPr>
+                <w:i/>
+                <w:color w:val="0000FF"/>
+                <w:lang w:val="en-US"/>
+              </w:rPr>
+            </w:pPr>
+            <w:r>
+              <w:t>Ý nghĩa/ghi chú</w:t>
+            </w:r>
+          </w:p>
+        </w:tc>
+      </w:tr>
+      <w:tr>
+        <w:tc>
+          <w:tcPr>
+            <w:tcW w:w="1098" w:type="dxa"/>
+          </w:tcPr>
+          <w:p>
+            <w:pPr>
+              <w:pStyle w:val="BodyText"/>
+              <w:ind w:left="0"/>
+              <w:jc w:val="center"/>
+              <w:rPr>
+                <w:iCs/>
+                <w:lang w:val="en-US"/>
+              </w:rPr>
+            </w:pPr>
+            <w:r>
+              <w:rPr>
+                <w:iCs/>
+                <w:lang w:val="en-US"/>
+              </w:rPr>
+              <w:t>1</w:t>
+            </w:r>
+          </w:p>
+        </w:tc>
+        <w:tc>
+          <w:tcPr>
+            <w:tcW w:w="2598" w:type="dxa"/>
+          </w:tcPr>
+          <w:p>
+            <w:pPr>
+              <w:pStyle w:val="BodyText"/>
+              <w:ind w:left="0"/>
+              <w:jc w:val="center"/>
+              <w:rPr>
+                <w:iCs/>
+                <w:lang w:val="en-US"/>
+              </w:rPr>
+            </w:pPr>
+            <w:r>
+              <w:rPr>
+                <w:iCs/>
+                <w:lang w:val="en-US"/>
+              </w:rPr>
+              <w:t>iata</w:t>
+            </w:r>
+          </w:p>
+        </w:tc>
+        <w:tc>
+          <w:tcPr>
+            <w:tcW w:w="1722" w:type="dxa"/>
+          </w:tcPr>
+          <w:p>
+            <w:pPr>
+              <w:pStyle w:val="BodyText"/>
+              <w:ind w:left="0"/>
+              <w:jc w:val="center"/>
+              <w:rPr>
+                <w:iCs/>
+                <w:lang w:val="en-US"/>
+              </w:rPr>
+            </w:pPr>
+            <w:r>
+              <w:rPr>
+                <w:iCs/>
+                <w:lang w:val="en-US"/>
+              </w:rPr>
+              <w:t>string</w:t>
+            </w:r>
+            <w:r>
+              <w:rPr>
+                <w:iCs/>
+                <w:lang w:val="en-US"/>
+              </w:rPr>
+              <w:t xml:space="preserve"> </w:t>
+            </w:r>
+          </w:p>
+        </w:tc>
+        <w:tc>
+          <w:tcPr>
+            <w:tcW w:w="1440" w:type="dxa"/>
+          </w:tcPr>
+          <w:p>
+            <w:pPr>
+              <w:pStyle w:val="BodyText"/>
+              <w:ind w:left="0"/>
+              <w:jc w:val="center"/>
+              <w:rPr>
+                <w:iCs/>
+                <w:lang w:val="en-US"/>
+              </w:rPr>
+            </w:pPr>
+            <w:r>
+              <w:rPr>
+                <w:iCs/>
+                <w:lang w:val="en-US"/>
+              </w:rPr>
+              <w:t>Khóa chính</w:t>
+            </w:r>
+          </w:p>
+        </w:tc>
+        <w:tc>
+          <w:tcPr>
+            <w:tcW w:w="2385" w:type="dxa"/>
+          </w:tcPr>
+          <w:p>
+            <w:pPr>
+              <w:pStyle w:val="BodyText"/>
+              <w:ind w:left="0"/>
+              <w:jc w:val="center"/>
+              <w:rPr>
+                <w:iCs/>
+                <w:lang w:val="en-US"/>
+              </w:rPr>
+            </w:pPr>
+            <w:r>
+              <w:rPr>
+                <w:iCs/>
+                <w:lang w:val="en-US"/>
+              </w:rPr>
+              <w:t>Mã IATA để dễ dàng tìm kiếm tên sân bay</w:t>
+            </w:r>
+          </w:p>
+        </w:tc>
+      </w:tr>
+      <w:tr>
+        <w:tc>
+          <w:tcPr>
+            <w:tcW w:w="1098" w:type="dxa"/>
+          </w:tcPr>
+          <w:p>
+            <w:pPr>
+              <w:pStyle w:val="BodyText"/>
+              <w:ind w:left="0"/>
+              <w:jc w:val="center"/>
+              <w:rPr>
+                <w:iCs/>
+                <w:lang w:val="en-US"/>
+              </w:rPr>
+            </w:pPr>
+            <w:r>
+              <w:rPr>
+                <w:iCs/>
+                <w:lang w:val="en-US"/>
+              </w:rPr>
+              <w:t>2</w:t>
+            </w:r>
+          </w:p>
+        </w:tc>
+        <w:tc>
+          <w:tcPr>
+            <w:tcW w:w="2598" w:type="dxa"/>
+          </w:tcPr>
+          <w:p>
+            <w:pPr>
+              <w:pStyle w:val="BodyText"/>
+              <w:ind w:left="0"/>
+              <w:jc w:val="center"/>
+              <w:rPr>
+                <w:iCs/>
+                <w:lang w:val="en-US"/>
+              </w:rPr>
+            </w:pPr>
+            <w:r>
+              <w:rPr>
+                <w:iCs/>
+                <w:lang w:val="en-US"/>
+              </w:rPr>
+              <w:t>TenSanBay</w:t>
+            </w:r>
+          </w:p>
+        </w:tc>
+        <w:tc>
+          <w:tcPr>
+            <w:tcW w:w="1722" w:type="dxa"/>
+          </w:tcPr>
+          <w:p>
+            <w:pPr>
+              <w:pStyle w:val="BodyText"/>
+              <w:ind w:left="0"/>
+              <w:jc w:val="center"/>
+              <w:rPr>
+                <w:iCs/>
+                <w:lang w:val="en-US"/>
+              </w:rPr>
+            </w:pPr>
+            <w:r>
+              <w:rPr>
+                <w:iCs/>
+                <w:lang w:val="en-US"/>
+              </w:rPr>
+              <w:t>String</w:t>
+            </w:r>
+          </w:p>
+        </w:tc>
+        <w:tc>
+          <w:tcPr>
+            <w:tcW w:w="1440" w:type="dxa"/>
+          </w:tcPr>
+          <w:p>
+            <w:pPr>
+              <w:pStyle w:val="BodyText"/>
+              <w:ind w:left="0"/>
+              <w:jc w:val="center"/>
+              <w:rPr>
+                <w:iCs/>
+                <w:lang w:val="en-US"/>
+              </w:rPr>
+            </w:pPr>
+            <w:r>
+              <w:rPr>
+                <w:iCs/>
+                <w:lang w:val="en-US"/>
+              </w:rPr>
+              <w:t>Not null</w:t>
+            </w:r>
+          </w:p>
+        </w:tc>
+        <w:tc>
+          <w:tcPr>
+            <w:tcW w:w="2385" w:type="dxa"/>
+          </w:tcPr>
+          <w:p>
+            <w:pPr>
+              <w:pStyle w:val="BodyText"/>
+              <w:ind w:left="0"/>
+              <w:jc w:val="center"/>
+              <w:rPr>
+                <w:iCs/>
+                <w:lang w:val="en-US"/>
+              </w:rPr>
+            </w:pPr>
+            <w:r>
+              <w:rPr>
+                <w:iCs/>
+                <w:lang w:val="en-US"/>
+              </w:rPr>
+              <w:t xml:space="preserve">Tên sân bay </w:t>
+            </w:r>
+          </w:p>
+        </w:tc>
+      </w:tr>
+    </w:tbl>
+    <w:p/>
     <w:p>
       <w:pPr>
         <w:pStyle w:val="ListParagraph"/>
@@ -2254,6 +2670,7 @@
                 <w:iCs/>
                 <w:lang w:val="en-US"/>
               </w:rPr>
+              <w:lastRenderedPageBreak/>
               <w:t>2</w:t>
             </w:r>
           </w:p>
@@ -2602,7 +3019,6 @@
         <w:rPr>
           <w:lang w:val="en-US"/>
         </w:rPr>
-        <w:lastRenderedPageBreak/>
         <w:t xml:space="preserve">Bảng </w:t>
       </w:r>
       <w:r>
@@ -4793,6 +5209,7 @@
               </w:rPr>
             </w:pPr>
             <w:r>
+              <w:lastRenderedPageBreak/>
               <w:t>STT</w:t>
             </w:r>
           </w:p>
@@ -7774,7 +8191,7 @@
         </mc:Choice>
         <mc:Fallback>
           <w:pict>
-            <v:shape w14:anchorId="441622A5" id="Freeform 1" o:spid="_x0000_s1026" style="position:absolute;margin-left:0;margin-top:0;width:93.15pt;height:813.3pt;flip:x;z-index:251659264;visibility:visible;mso-wrap-style:square;mso-width-percent:0;mso-height-percent:0;mso-wrap-distance-left:9pt;mso-wrap-distance-top:0;mso-wrap-distance-right:9pt;mso-wrap-distance-bottom:0;mso-position-horizontal:absolute;mso-position-horizontal-relative:page;mso-position-vertical:absolute;mso-position-vertical-relative:page;mso-width-percent:0;mso-height-percent:0;mso-width-relative:page;mso-height-relative:page;v-text-anchor:top" coordsize="502,3168" o:gfxdata="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" path="m502,c93,,93,,93,,146,383,323,1900,,3168v502,,502,,502,l502,xe" fillcolor="#8db3e2" stroked="f" strokecolor="#212120">
+            <v:shape w14:anchorId="0927151C" id="Freeform 1" o:spid="_x0000_s1026" style="position:absolute;margin-left:0;margin-top:0;width:93.15pt;height:813.3pt;flip:x;z-index:251659264;visibility:visible;mso-wrap-style:square;mso-width-percent:0;mso-height-percent:0;mso-wrap-distance-left:9pt;mso-wrap-distance-top:0;mso-wrap-distance-right:9pt;mso-wrap-distance-bottom:0;mso-position-horizontal:absolute;mso-position-horizontal-relative:page;mso-position-vertical:absolute;mso-position-vertical-relative:page;mso-width-percent:0;mso-height-percent:0;mso-width-relative:page;mso-height-relative:page;v-text-anchor:top" coordsize="502,3168" o:gfxdata="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" path="m502,c93,,93,,93,,146,383,323,1900,,3168v502,,502,,502,l502,xe" fillcolor="#8db3e2" stroked="f" strokecolor="#212120">
               <v:fill color2="#1f497d" rotate="t" focus="100%" type="gradient"/>
               <v:shadow color="#8c8682"/>
               <v:path arrowok="t" o:connecttype="custom" o:connectlocs="1183005,0;219162,0;0,10328744;1183005,10328744;1183005,0" o:connectangles="0,0,0,0,0"/>

</xml_diff>